<commit_message>
[master] refactor: update code for demo
</commit_message>
<xml_diff>
--- a/src/main/java/vn/edu/hust/testrules/testruleshust/lcs/list_cau_hoi_1.docx
+++ b/src/main/java/vn/edu/hust/testrules/testruleshust/lcs/list_cau_hoi_1.docx
@@ -43,7 +43,13 @@
         <w:jc w:val="both"/>
       </w:pPr>
       <w:r>
-        <w:t>C. Ngành Cơ học, Kỹ thuật điện, Hệ thống thông tin, Toán họC.</w:t>
+        <w:t xml:space="preserve">C. Ngành Cơ học, Kỹ thuật điện, Hệ thống thông tin, Toán </w:t>
+      </w:r>
+      <w:r>
+        <w:t>học</w:t>
+      </w:r>
+      <w:r>
+        <w:t>.</w:t>
       </w:r>
     </w:p>
     <w:p>

</xml_diff>